<commit_message>
Multiple value search, negative test scenarios
</commit_message>
<xml_diff>
--- a/READ ME.docx
+++ b/READ ME.docx
@@ -117,7 +117,6 @@
                 <w:lang w:eastAsia="en-IN"/>
               </w:rPr>
             </w:pPr>
-            <w:proofErr w:type="spellStart"/>
             <w:r>
               <w:rPr>
                 <w:rFonts w:ascii="Times New Roman" w:eastAsia="Times New Roman" w:hAnsi="Times New Roman" w:cs="Times New Roman"/>
@@ -128,20 +127,7 @@
                 <w:shd w:val="clear" w:color="auto" w:fill="FFFFFF"/>
                 <w:lang w:eastAsia="en-IN"/>
               </w:rPr>
-              <w:t>Sr</w:t>
-            </w:r>
-            <w:proofErr w:type="spellEnd"/>
-            <w:r>
-              <w:rPr>
-                <w:rFonts w:ascii="Times New Roman" w:eastAsia="Times New Roman" w:hAnsi="Times New Roman" w:cs="Times New Roman"/>
-                <w:b/>
-                <w:color w:val="222222"/>
-                <w:sz w:val="28"/>
-                <w:szCs w:val="28"/>
-                <w:shd w:val="clear" w:color="auto" w:fill="FFFFFF"/>
-                <w:lang w:eastAsia="en-IN"/>
-              </w:rPr>
-              <w:t xml:space="preserve"> No</w:t>
+              <w:t>Sr No</w:t>
             </w:r>
           </w:p>
         </w:tc>
@@ -352,25 +338,7 @@
                 <w:sz w:val="28"/>
                 <w:szCs w:val="28"/>
               </w:rPr>
-              <w:t>A  command line application to search .</w:t>
-            </w:r>
-            <w:proofErr w:type="spellStart"/>
-            <w:r>
-              <w:rPr>
-                <w:rFonts w:ascii="Times New Roman" w:hAnsi="Times New Roman" w:cs="Times New Roman"/>
-                <w:sz w:val="28"/>
-                <w:szCs w:val="28"/>
-              </w:rPr>
-              <w:t>json</w:t>
-            </w:r>
-            <w:proofErr w:type="spellEnd"/>
-            <w:r>
-              <w:rPr>
-                <w:rFonts w:ascii="Times New Roman" w:hAnsi="Times New Roman" w:cs="Times New Roman"/>
-                <w:sz w:val="28"/>
-                <w:szCs w:val="28"/>
-              </w:rPr>
-              <w:t xml:space="preserve"> files on different fields/properties and return the results in a human readable format</w:t>
+              <w:t>A  command line application to search .json files on different fields/properties and return the results in a human readable format</w:t>
             </w:r>
           </w:p>
         </w:tc>
@@ -514,64 +482,8 @@
                 <w:szCs w:val="28"/>
                 <w:lang w:eastAsia="en-IN"/>
               </w:rPr>
-              <w:t xml:space="preserve">Reading </w:t>
-            </w:r>
-            <w:proofErr w:type="spellStart"/>
-            <w:r>
-              <w:rPr>
-                <w:rFonts w:ascii="Times New Roman" w:eastAsia="Times New Roman" w:hAnsi="Times New Roman" w:cs="Times New Roman"/>
-                <w:color w:val="222222"/>
-                <w:sz w:val="28"/>
-                <w:szCs w:val="28"/>
-                <w:lang w:eastAsia="en-IN"/>
-              </w:rPr>
-              <w:t>tickets.json</w:t>
-            </w:r>
-            <w:proofErr w:type="spellEnd"/>
-            <w:r>
-              <w:rPr>
-                <w:rFonts w:ascii="Times New Roman" w:eastAsia="Times New Roman" w:hAnsi="Times New Roman" w:cs="Times New Roman"/>
-                <w:color w:val="222222"/>
-                <w:sz w:val="28"/>
-                <w:szCs w:val="28"/>
-                <w:lang w:eastAsia="en-IN"/>
-              </w:rPr>
-              <w:t xml:space="preserve">, </w:t>
-            </w:r>
-            <w:proofErr w:type="spellStart"/>
-            <w:r>
-              <w:rPr>
-                <w:rFonts w:ascii="Times New Roman" w:eastAsia="Times New Roman" w:hAnsi="Times New Roman" w:cs="Times New Roman"/>
-                <w:color w:val="222222"/>
-                <w:sz w:val="28"/>
-                <w:szCs w:val="28"/>
-                <w:lang w:eastAsia="en-IN"/>
-              </w:rPr>
-              <w:t>users.json</w:t>
-            </w:r>
-            <w:proofErr w:type="spellEnd"/>
-            <w:r>
-              <w:rPr>
-                <w:rFonts w:ascii="Times New Roman" w:eastAsia="Times New Roman" w:hAnsi="Times New Roman" w:cs="Times New Roman"/>
-                <w:color w:val="222222"/>
-                <w:sz w:val="28"/>
-                <w:szCs w:val="28"/>
-                <w:lang w:eastAsia="en-IN"/>
-              </w:rPr>
-              <w:t xml:space="preserve">, </w:t>
-            </w:r>
-            <w:proofErr w:type="spellStart"/>
-            <w:r>
-              <w:rPr>
-                <w:rFonts w:ascii="Times New Roman" w:eastAsia="Times New Roman" w:hAnsi="Times New Roman" w:cs="Times New Roman"/>
-                <w:color w:val="222222"/>
-                <w:sz w:val="28"/>
-                <w:szCs w:val="28"/>
-                <w:lang w:eastAsia="en-IN"/>
-              </w:rPr>
-              <w:t>organization.json</w:t>
-            </w:r>
-            <w:proofErr w:type="spellEnd"/>
+              <w:t>Reading tickets.json, users.json, organization.json</w:t>
+            </w:r>
           </w:p>
           <w:p>
             <w:pPr>
@@ -624,29 +536,7 @@
                 <w:szCs w:val="28"/>
                 <w:lang w:eastAsia="en-IN"/>
               </w:rPr>
-              <w:t>Search selected .</w:t>
-            </w:r>
-            <w:proofErr w:type="spellStart"/>
-            <w:r>
-              <w:rPr>
-                <w:rFonts w:ascii="Times New Roman" w:eastAsia="Times New Roman" w:hAnsi="Times New Roman" w:cs="Times New Roman"/>
-                <w:color w:val="222222"/>
-                <w:sz w:val="28"/>
-                <w:szCs w:val="28"/>
-                <w:lang w:eastAsia="en-IN"/>
-              </w:rPr>
-              <w:t>json</w:t>
-            </w:r>
-            <w:proofErr w:type="spellEnd"/>
-            <w:r>
-              <w:rPr>
-                <w:rFonts w:ascii="Times New Roman" w:eastAsia="Times New Roman" w:hAnsi="Times New Roman" w:cs="Times New Roman"/>
-                <w:color w:val="222222"/>
-                <w:sz w:val="28"/>
-                <w:szCs w:val="28"/>
-                <w:lang w:eastAsia="en-IN"/>
-              </w:rPr>
-              <w:t xml:space="preserve"> files based on fields/ properties</w:t>
+              <w:t>Search selected .json files based on fields/ properties</w:t>
             </w:r>
           </w:p>
           <w:p>
@@ -673,20 +563,8 @@
                 <w:szCs w:val="28"/>
                 <w:lang w:eastAsia="en-IN"/>
               </w:rPr>
-              <w:t>Display properties/ fields of selected .</w:t>
-            </w:r>
-            <w:proofErr w:type="spellStart"/>
-            <w:r>
-              <w:rPr>
-                <w:rFonts w:ascii="Times New Roman" w:eastAsia="Times New Roman" w:hAnsi="Times New Roman" w:cs="Times New Roman"/>
-                <w:color w:val="222222"/>
-                <w:sz w:val="28"/>
-                <w:szCs w:val="28"/>
-                <w:lang w:eastAsia="en-IN"/>
-              </w:rPr>
-              <w:t>json</w:t>
-            </w:r>
-            <w:proofErr w:type="spellEnd"/>
+              <w:t>Display properties/ fields of selected .json</w:t>
+            </w:r>
           </w:p>
           <w:p>
             <w:pPr>
@@ -739,29 +617,65 @@
                 <w:szCs w:val="28"/>
                 <w:lang w:eastAsia="en-IN"/>
               </w:rPr>
-              <w:t>Display records from selected .</w:t>
-            </w:r>
-            <w:proofErr w:type="spellStart"/>
-            <w:r>
-              <w:rPr>
-                <w:rFonts w:ascii="Times New Roman" w:eastAsia="Times New Roman" w:hAnsi="Times New Roman" w:cs="Times New Roman"/>
-                <w:color w:val="222222"/>
-                <w:sz w:val="28"/>
-                <w:szCs w:val="28"/>
-                <w:lang w:eastAsia="en-IN"/>
-              </w:rPr>
-              <w:t>json</w:t>
-            </w:r>
-            <w:proofErr w:type="spellEnd"/>
-            <w:r>
-              <w:rPr>
-                <w:rFonts w:ascii="Times New Roman" w:eastAsia="Times New Roman" w:hAnsi="Times New Roman" w:cs="Times New Roman"/>
-                <w:color w:val="222222"/>
-                <w:sz w:val="28"/>
-                <w:szCs w:val="28"/>
-                <w:lang w:eastAsia="en-IN"/>
-              </w:rPr>
-              <w:t xml:space="preserve"> which match the user criteria</w:t>
+              <w:t>Display records from selected .json which match the user criteria</w:t>
+            </w:r>
+          </w:p>
+          <w:p>
+            <w:pPr>
+              <w:pStyle w:val="ListParagraph"/>
+              <w:shd w:val="clear" w:color="auto" w:fill="FFFFFF"/>
+              <w:rPr>
+                <w:rFonts w:ascii="Times New Roman" w:eastAsia="Times New Roman" w:hAnsi="Times New Roman" w:cs="Times New Roman"/>
+                <w:b/>
+                <w:color w:val="222222"/>
+                <w:sz w:val="28"/>
+                <w:szCs w:val="28"/>
+                <w:lang w:eastAsia="en-IN"/>
+              </w:rPr>
+            </w:pPr>
+            <w:r>
+              <w:rPr>
+                <w:rFonts w:ascii="Times New Roman" w:eastAsia="Times New Roman" w:hAnsi="Times New Roman" w:cs="Times New Roman"/>
+                <w:b/>
+                <w:color w:val="222222"/>
+                <w:sz w:val="28"/>
+                <w:szCs w:val="28"/>
+                <w:lang w:eastAsia="en-IN"/>
+              </w:rPr>
+              <w:t>(</w:t>
+            </w:r>
+            <w:r>
+              <w:rPr>
+                <w:rFonts w:ascii="Times New Roman" w:eastAsia="Times New Roman" w:hAnsi="Times New Roman" w:cs="Times New Roman"/>
+                <w:b/>
+                <w:color w:val="222222"/>
+                <w:sz w:val="28"/>
+                <w:szCs w:val="28"/>
+                <w:lang w:eastAsia="en-IN"/>
+              </w:rPr>
+              <w:t xml:space="preserve">Initially, the user was able to search on any field for full value matching, implemented changes where-in search can </w:t>
+            </w:r>
+            <w:r>
+              <w:rPr>
+                <w:rFonts w:ascii="Times New Roman" w:eastAsia="Times New Roman" w:hAnsi="Times New Roman" w:cs="Times New Roman"/>
+                <w:b/>
+                <w:color w:val="222222"/>
+                <w:sz w:val="28"/>
+                <w:szCs w:val="28"/>
+                <w:lang w:eastAsia="en-IN"/>
+              </w:rPr>
+              <w:t>also be done for partial values</w:t>
+            </w:r>
+            <w:r>
+              <w:rPr>
+                <w:rFonts w:ascii="Times New Roman" w:eastAsia="Times New Roman" w:hAnsi="Times New Roman" w:cs="Times New Roman"/>
+                <w:b/>
+                <w:color w:val="222222"/>
+                <w:sz w:val="28"/>
+                <w:szCs w:val="28"/>
+                <w:lang w:eastAsia="en-IN"/>
+              </w:rPr>
+              <w:t>)</w:t>
             </w:r>
           </w:p>
         </w:tc>
@@ -952,56 +866,50 @@
                 <w:sz w:val="28"/>
                 <w:szCs w:val="28"/>
               </w:rPr>
-              <w:t xml:space="preserve">Package </w:t>
-            </w:r>
-            <w:proofErr w:type="spellStart"/>
-            <w:r>
-              <w:rPr>
-                <w:rFonts w:ascii="Times New Roman" w:eastAsia="Times New Roman" w:hAnsi="Times New Roman" w:cs="Times New Roman"/>
-                <w:b/>
-                <w:bCs/>
+              <w:t>Package Newtonsoft.Json:</w:t>
+            </w:r>
+          </w:p>
+          <w:p>
+            <w:pPr>
+              <w:shd w:val="clear" w:color="auto" w:fill="FFFFFF"/>
+              <w:ind w:left="360"/>
+              <w:rPr>
+                <w:rFonts w:ascii="Times New Roman" w:eastAsia="Times New Roman" w:hAnsi="Times New Roman" w:cs="Times New Roman"/>
                 <w:color w:val="212121"/>
                 <w:sz w:val="28"/>
                 <w:szCs w:val="28"/>
               </w:rPr>
-              <w:t>Newtonsoft.Json</w:t>
-            </w:r>
-            <w:proofErr w:type="spellEnd"/>
-            <w:r>
-              <w:rPr>
-                <w:rFonts w:ascii="Times New Roman" w:eastAsia="Times New Roman" w:hAnsi="Times New Roman" w:cs="Times New Roman"/>
-                <w:b/>
-                <w:bCs/>
+            </w:pPr>
+          </w:p>
+          <w:p>
+            <w:pPr>
+              <w:shd w:val="clear" w:color="auto" w:fill="FFFFFF"/>
+              <w:ind w:left="360"/>
+              <w:rPr>
+                <w:rFonts w:ascii="Times New Roman" w:eastAsia="Times New Roman" w:hAnsi="Times New Roman" w:cs="Times New Roman"/>
                 <w:color w:val="212121"/>
                 <w:sz w:val="28"/>
                 <w:szCs w:val="28"/>
               </w:rPr>
-              <w:t>:</w:t>
-            </w:r>
-          </w:p>
-          <w:p>
-            <w:pPr>
-              <w:shd w:val="clear" w:color="auto" w:fill="FFFFFF"/>
-              <w:ind w:left="360"/>
+            </w:pPr>
+            <w:r>
               <w:rPr>
                 <w:rFonts w:ascii="Times New Roman" w:eastAsia="Times New Roman" w:hAnsi="Times New Roman" w:cs="Times New Roman"/>
                 <w:color w:val="212121"/>
                 <w:sz w:val="28"/>
                 <w:szCs w:val="28"/>
               </w:rPr>
-            </w:pPr>
-          </w:p>
-          <w:p>
-            <w:pPr>
-              <w:shd w:val="clear" w:color="auto" w:fill="FFFFFF"/>
-              <w:ind w:left="360"/>
+              <w:t xml:space="preserve">Visual Studio </w:t>
+            </w:r>
+            <w:r>
               <w:rPr>
                 <w:rFonts w:ascii="Times New Roman" w:eastAsia="Times New Roman" w:hAnsi="Times New Roman" w:cs="Times New Roman"/>
                 <w:color w:val="212121"/>
                 <w:sz w:val="28"/>
                 <w:szCs w:val="28"/>
               </w:rPr>
-            </w:pPr>
+              <w:sym w:font="Wingdings" w:char="F0E0"/>
+            </w:r>
             <w:r>
               <w:rPr>
                 <w:rFonts w:ascii="Times New Roman" w:eastAsia="Times New Roman" w:hAnsi="Times New Roman" w:cs="Times New Roman"/>
@@ -1009,7 +917,7 @@
                 <w:sz w:val="28"/>
                 <w:szCs w:val="28"/>
               </w:rPr>
-              <w:t xml:space="preserve">Visual Studio </w:t>
+              <w:t xml:space="preserve"> Tools menu </w:t>
             </w:r>
             <w:r>
               <w:rPr>
@@ -1027,45 +935,7 @@
                 <w:sz w:val="28"/>
                 <w:szCs w:val="28"/>
               </w:rPr>
-              <w:t xml:space="preserve"> Tools menu </w:t>
-            </w:r>
-            <w:r>
-              <w:rPr>
-                <w:rFonts w:ascii="Times New Roman" w:eastAsia="Times New Roman" w:hAnsi="Times New Roman" w:cs="Times New Roman"/>
-                <w:color w:val="212121"/>
-                <w:sz w:val="28"/>
-                <w:szCs w:val="28"/>
-              </w:rPr>
-              <w:sym w:font="Wingdings" w:char="F0E0"/>
-            </w:r>
-            <w:r>
-              <w:rPr>
-                <w:rFonts w:ascii="Times New Roman" w:eastAsia="Times New Roman" w:hAnsi="Times New Roman" w:cs="Times New Roman"/>
-                <w:color w:val="212121"/>
-                <w:sz w:val="28"/>
-                <w:szCs w:val="28"/>
-              </w:rPr>
-              <w:t xml:space="preserve"> Manage </w:t>
-            </w:r>
-            <w:proofErr w:type="spellStart"/>
-            <w:r>
-              <w:rPr>
-                <w:rFonts w:ascii="Times New Roman" w:eastAsia="Times New Roman" w:hAnsi="Times New Roman" w:cs="Times New Roman"/>
-                <w:color w:val="212121"/>
-                <w:sz w:val="28"/>
-                <w:szCs w:val="28"/>
-              </w:rPr>
-              <w:t>Nuget</w:t>
-            </w:r>
-            <w:proofErr w:type="spellEnd"/>
-            <w:r>
-              <w:rPr>
-                <w:rFonts w:ascii="Times New Roman" w:eastAsia="Times New Roman" w:hAnsi="Times New Roman" w:cs="Times New Roman"/>
-                <w:color w:val="212121"/>
-                <w:sz w:val="28"/>
-                <w:szCs w:val="28"/>
-              </w:rPr>
-              <w:t xml:space="preserve"> Package Manger Solution </w:t>
+              <w:t xml:space="preserve"> Manage Nuget Package Manger Solution </w:t>
             </w:r>
             <w:r>
               <w:rPr>
@@ -1282,29 +1152,7 @@
                 <w:szCs w:val="28"/>
                 <w:lang w:eastAsia="en-IN"/>
               </w:rPr>
-              <w:t>on .</w:t>
-            </w:r>
-            <w:proofErr w:type="spellStart"/>
-            <w:r>
-              <w:rPr>
-                <w:rFonts w:ascii="Times New Roman" w:eastAsia="Times New Roman" w:hAnsi="Times New Roman" w:cs="Times New Roman"/>
-                <w:color w:val="222222"/>
-                <w:sz w:val="28"/>
-                <w:szCs w:val="28"/>
-                <w:lang w:eastAsia="en-IN"/>
-              </w:rPr>
-              <w:t>json</w:t>
-            </w:r>
-            <w:proofErr w:type="spellEnd"/>
-            <w:r>
-              <w:rPr>
-                <w:rFonts w:ascii="Times New Roman" w:eastAsia="Times New Roman" w:hAnsi="Times New Roman" w:cs="Times New Roman"/>
-                <w:color w:val="222222"/>
-                <w:sz w:val="28"/>
-                <w:szCs w:val="28"/>
-                <w:lang w:eastAsia="en-IN"/>
-              </w:rPr>
-              <w:t xml:space="preserve"> format (object – value) pair</w:t>
+              <w:t>on .json format (object – value) pair</w:t>
             </w:r>
           </w:p>
           <w:p>
@@ -1406,27 +1254,15 @@
                 <w:lang w:eastAsia="en-IN"/>
               </w:rPr>
             </w:pPr>
-            <w:proofErr w:type="spellStart"/>
-            <w:r>
-              <w:rPr>
-                <w:rFonts w:ascii="Times New Roman" w:eastAsia="Times New Roman" w:hAnsi="Times New Roman" w:cs="Times New Roman"/>
-                <w:color w:val="222222"/>
-                <w:sz w:val="28"/>
-                <w:szCs w:val="28"/>
-                <w:lang w:eastAsia="en-IN"/>
-              </w:rPr>
-              <w:t>Program.cs</w:t>
-            </w:r>
-            <w:proofErr w:type="spellEnd"/>
-            <w:r>
-              <w:rPr>
-                <w:rFonts w:ascii="Times New Roman" w:eastAsia="Times New Roman" w:hAnsi="Times New Roman" w:cs="Times New Roman"/>
-                <w:color w:val="222222"/>
-                <w:sz w:val="28"/>
-                <w:szCs w:val="28"/>
-                <w:lang w:eastAsia="en-IN"/>
-              </w:rPr>
-              <w:t xml:space="preserve"> (main function and search implementation)</w:t>
+            <w:r>
+              <w:rPr>
+                <w:rFonts w:ascii="Times New Roman" w:eastAsia="Times New Roman" w:hAnsi="Times New Roman" w:cs="Times New Roman"/>
+                <w:color w:val="222222"/>
+                <w:sz w:val="28"/>
+                <w:szCs w:val="28"/>
+                <w:lang w:eastAsia="en-IN"/>
+              </w:rPr>
+              <w:t>Program.cs (main function and search implementation)</w:t>
             </w:r>
           </w:p>
           <w:p>
@@ -1445,49 +1281,15 @@
                 <w:lang w:eastAsia="en-IN"/>
               </w:rPr>
             </w:pPr>
-            <w:proofErr w:type="spellStart"/>
-            <w:r>
-              <w:rPr>
-                <w:rFonts w:ascii="Times New Roman" w:eastAsia="Times New Roman" w:hAnsi="Times New Roman" w:cs="Times New Roman"/>
-                <w:color w:val="222222"/>
-                <w:sz w:val="28"/>
-                <w:szCs w:val="28"/>
-                <w:lang w:eastAsia="en-IN"/>
-              </w:rPr>
-              <w:t>User.cs</w:t>
-            </w:r>
-            <w:proofErr w:type="spellEnd"/>
-            <w:r>
-              <w:rPr>
-                <w:rFonts w:ascii="Times New Roman" w:eastAsia="Times New Roman" w:hAnsi="Times New Roman" w:cs="Times New Roman"/>
-                <w:color w:val="222222"/>
-                <w:sz w:val="28"/>
-                <w:szCs w:val="28"/>
-                <w:lang w:eastAsia="en-IN"/>
-              </w:rPr>
-              <w:t xml:space="preserve"> (for </w:t>
-            </w:r>
-            <w:proofErr w:type="spellStart"/>
-            <w:r>
-              <w:rPr>
-                <w:rFonts w:ascii="Times New Roman" w:eastAsia="Times New Roman" w:hAnsi="Times New Roman" w:cs="Times New Roman"/>
-                <w:color w:val="222222"/>
-                <w:sz w:val="28"/>
-                <w:szCs w:val="28"/>
-                <w:lang w:eastAsia="en-IN"/>
-              </w:rPr>
-              <w:t>users.json</w:t>
-            </w:r>
-            <w:proofErr w:type="spellEnd"/>
-            <w:r>
-              <w:rPr>
-                <w:rFonts w:ascii="Times New Roman" w:eastAsia="Times New Roman" w:hAnsi="Times New Roman" w:cs="Times New Roman"/>
-                <w:color w:val="222222"/>
-                <w:sz w:val="28"/>
-                <w:szCs w:val="28"/>
-                <w:lang w:eastAsia="en-IN"/>
-              </w:rPr>
-              <w:t>)</w:t>
+            <w:r>
+              <w:rPr>
+                <w:rFonts w:ascii="Times New Roman" w:eastAsia="Times New Roman" w:hAnsi="Times New Roman" w:cs="Times New Roman"/>
+                <w:color w:val="222222"/>
+                <w:sz w:val="28"/>
+                <w:szCs w:val="28"/>
+                <w:lang w:eastAsia="en-IN"/>
+              </w:rPr>
+              <w:t>User.cs (for users.json)</w:t>
             </w:r>
           </w:p>
           <w:p>
@@ -1506,49 +1308,16 @@
                 <w:lang w:eastAsia="en-IN"/>
               </w:rPr>
             </w:pPr>
-            <w:proofErr w:type="spellStart"/>
-            <w:r>
-              <w:rPr>
-                <w:rFonts w:ascii="Times New Roman" w:eastAsia="Times New Roman" w:hAnsi="Times New Roman" w:cs="Times New Roman"/>
-                <w:color w:val="222222"/>
-                <w:sz w:val="28"/>
-                <w:szCs w:val="28"/>
-                <w:lang w:eastAsia="en-IN"/>
-              </w:rPr>
-              <w:t>Ticket.cs</w:t>
-            </w:r>
-            <w:proofErr w:type="spellEnd"/>
-            <w:r>
-              <w:rPr>
-                <w:rFonts w:ascii="Times New Roman" w:eastAsia="Times New Roman" w:hAnsi="Times New Roman" w:cs="Times New Roman"/>
-                <w:color w:val="222222"/>
-                <w:sz w:val="28"/>
-                <w:szCs w:val="28"/>
-                <w:lang w:eastAsia="en-IN"/>
-              </w:rPr>
-              <w:t xml:space="preserve"> (for </w:t>
-            </w:r>
-            <w:proofErr w:type="spellStart"/>
-            <w:r>
-              <w:rPr>
-                <w:rFonts w:ascii="Times New Roman" w:eastAsia="Times New Roman" w:hAnsi="Times New Roman" w:cs="Times New Roman"/>
-                <w:color w:val="222222"/>
-                <w:sz w:val="28"/>
-                <w:szCs w:val="28"/>
-                <w:lang w:eastAsia="en-IN"/>
-              </w:rPr>
-              <w:t>tickets.json</w:t>
-            </w:r>
-            <w:proofErr w:type="spellEnd"/>
-            <w:r>
-              <w:rPr>
-                <w:rFonts w:ascii="Times New Roman" w:eastAsia="Times New Roman" w:hAnsi="Times New Roman" w:cs="Times New Roman"/>
-                <w:color w:val="222222"/>
-                <w:sz w:val="28"/>
-                <w:szCs w:val="28"/>
-                <w:lang w:eastAsia="en-IN"/>
-              </w:rPr>
-              <w:t>)</w:t>
+            <w:r>
+              <w:rPr>
+                <w:rFonts w:ascii="Times New Roman" w:eastAsia="Times New Roman" w:hAnsi="Times New Roman" w:cs="Times New Roman"/>
+                <w:color w:val="222222"/>
+                <w:sz w:val="28"/>
+                <w:szCs w:val="28"/>
+                <w:lang w:eastAsia="en-IN"/>
+              </w:rPr>
+              <w:lastRenderedPageBreak/>
+              <w:t>Ticket.cs (for tickets.json)</w:t>
             </w:r>
           </w:p>
           <w:p>
@@ -1567,49 +1336,15 @@
                 <w:lang w:eastAsia="en-IN"/>
               </w:rPr>
             </w:pPr>
-            <w:proofErr w:type="spellStart"/>
-            <w:r>
-              <w:rPr>
-                <w:rFonts w:ascii="Times New Roman" w:eastAsia="Times New Roman" w:hAnsi="Times New Roman" w:cs="Times New Roman"/>
-                <w:color w:val="222222"/>
-                <w:sz w:val="28"/>
-                <w:szCs w:val="28"/>
-                <w:lang w:eastAsia="en-IN"/>
-              </w:rPr>
-              <w:t>Organization.cs</w:t>
-            </w:r>
-            <w:proofErr w:type="spellEnd"/>
-            <w:r>
-              <w:rPr>
-                <w:rFonts w:ascii="Times New Roman" w:eastAsia="Times New Roman" w:hAnsi="Times New Roman" w:cs="Times New Roman"/>
-                <w:color w:val="222222"/>
-                <w:sz w:val="28"/>
-                <w:szCs w:val="28"/>
-                <w:lang w:eastAsia="en-IN"/>
-              </w:rPr>
-              <w:t xml:space="preserve"> (for </w:t>
-            </w:r>
-            <w:proofErr w:type="spellStart"/>
-            <w:r>
-              <w:rPr>
-                <w:rFonts w:ascii="Times New Roman" w:eastAsia="Times New Roman" w:hAnsi="Times New Roman" w:cs="Times New Roman"/>
-                <w:color w:val="222222"/>
-                <w:sz w:val="28"/>
-                <w:szCs w:val="28"/>
-                <w:lang w:eastAsia="en-IN"/>
-              </w:rPr>
-              <w:t>organizations.json</w:t>
-            </w:r>
-            <w:proofErr w:type="spellEnd"/>
-            <w:r>
-              <w:rPr>
-                <w:rFonts w:ascii="Times New Roman" w:eastAsia="Times New Roman" w:hAnsi="Times New Roman" w:cs="Times New Roman"/>
-                <w:color w:val="222222"/>
-                <w:sz w:val="28"/>
-                <w:szCs w:val="28"/>
-                <w:lang w:eastAsia="en-IN"/>
-              </w:rPr>
-              <w:t>)</w:t>
+            <w:r>
+              <w:rPr>
+                <w:rFonts w:ascii="Times New Roman" w:eastAsia="Times New Roman" w:hAnsi="Times New Roman" w:cs="Times New Roman"/>
+                <w:color w:val="222222"/>
+                <w:sz w:val="28"/>
+                <w:szCs w:val="28"/>
+                <w:lang w:eastAsia="en-IN"/>
+              </w:rPr>
+              <w:t>Organization.cs (for organizations.json)</w:t>
             </w:r>
           </w:p>
           <w:p>
@@ -1628,62 +1363,16 @@
                 <w:shd w:val="clear" w:color="auto" w:fill="FFFFFF"/>
               </w:rPr>
             </w:pPr>
-            <w:proofErr w:type="spellStart"/>
-            <w:r>
-              <w:rPr>
-                <w:rFonts w:ascii="Times New Roman" w:eastAsia="Times New Roman" w:hAnsi="Times New Roman" w:cs="Times New Roman"/>
-                <w:color w:val="222222"/>
-                <w:sz w:val="28"/>
-                <w:szCs w:val="28"/>
-                <w:lang w:eastAsia="en-IN"/>
-              </w:rPr>
-              <w:t>JsonHelper.cs</w:t>
-            </w:r>
-            <w:proofErr w:type="spellEnd"/>
-            <w:r>
-              <w:rPr>
-                <w:rFonts w:ascii="Times New Roman" w:eastAsia="Times New Roman" w:hAnsi="Times New Roman" w:cs="Times New Roman"/>
-                <w:color w:val="222222"/>
-                <w:sz w:val="28"/>
-                <w:szCs w:val="28"/>
-                <w:lang w:eastAsia="en-IN"/>
-              </w:rPr>
-              <w:t xml:space="preserve"> ( for serializing &amp; </w:t>
-            </w:r>
-            <w:proofErr w:type="spellStart"/>
-            <w:r>
-              <w:rPr>
-                <w:rFonts w:ascii="Times New Roman" w:eastAsia="Times New Roman" w:hAnsi="Times New Roman" w:cs="Times New Roman"/>
-                <w:color w:val="222222"/>
-                <w:sz w:val="28"/>
-                <w:szCs w:val="28"/>
-                <w:lang w:eastAsia="en-IN"/>
-              </w:rPr>
-              <w:t>deserializing</w:t>
-            </w:r>
-            <w:proofErr w:type="spellEnd"/>
-            <w:r>
-              <w:rPr>
-                <w:rFonts w:ascii="Times New Roman" w:eastAsia="Times New Roman" w:hAnsi="Times New Roman" w:cs="Times New Roman"/>
-                <w:color w:val="222222"/>
-                <w:sz w:val="28"/>
-                <w:szCs w:val="28"/>
-                <w:lang w:eastAsia="en-IN"/>
-              </w:rPr>
-              <w:t xml:space="preserve"> the .</w:t>
-            </w:r>
-            <w:proofErr w:type="spellStart"/>
-            <w:r>
-              <w:rPr>
-                <w:rFonts w:ascii="Times New Roman" w:eastAsia="Times New Roman" w:hAnsi="Times New Roman" w:cs="Times New Roman"/>
-                <w:color w:val="222222"/>
-                <w:sz w:val="28"/>
-                <w:szCs w:val="28"/>
-                <w:lang w:eastAsia="en-IN"/>
-              </w:rPr>
-              <w:t>json</w:t>
-            </w:r>
-            <w:proofErr w:type="spellEnd"/>
+            <w:r>
+              <w:rPr>
+                <w:rFonts w:ascii="Times New Roman" w:eastAsia="Times New Roman" w:hAnsi="Times New Roman" w:cs="Times New Roman"/>
+                <w:color w:val="222222"/>
+                <w:sz w:val="28"/>
+                <w:szCs w:val="28"/>
+                <w:lang w:eastAsia="en-IN"/>
+              </w:rPr>
+              <w:t>JsonHelper.cs ( for serializing &amp; deserializing the .json</w:t>
+            </w:r>
             <w:r>
               <w:rPr>
                 <w:rFonts w:ascii="Times New Roman" w:eastAsia="Times New Roman" w:hAnsi="Times New Roman" w:cs="Times New Roman"/>
@@ -1778,51 +1467,7 @@
                 <w:szCs w:val="28"/>
                 <w:shd w:val="clear" w:color="auto" w:fill="FFFFFF"/>
               </w:rPr>
-              <w:t>Classes created for respective .</w:t>
-            </w:r>
-            <w:proofErr w:type="spellStart"/>
-            <w:r>
-              <w:rPr>
-                <w:rFonts w:ascii="Times New Roman" w:eastAsia="Times New Roman" w:hAnsi="Times New Roman" w:cs="Times New Roman"/>
-                <w:color w:val="222222"/>
-                <w:sz w:val="28"/>
-                <w:szCs w:val="28"/>
-                <w:shd w:val="clear" w:color="auto" w:fill="FFFFFF"/>
-              </w:rPr>
-              <w:t>json</w:t>
-            </w:r>
-            <w:proofErr w:type="spellEnd"/>
-            <w:r>
-              <w:rPr>
-                <w:rFonts w:ascii="Times New Roman" w:eastAsia="Times New Roman" w:hAnsi="Times New Roman" w:cs="Times New Roman"/>
-                <w:color w:val="222222"/>
-                <w:sz w:val="28"/>
-                <w:szCs w:val="28"/>
-                <w:shd w:val="clear" w:color="auto" w:fill="FFFFFF"/>
-              </w:rPr>
-              <w:t xml:space="preserve"> and properties of .</w:t>
-            </w:r>
-            <w:proofErr w:type="spellStart"/>
-            <w:r>
-              <w:rPr>
-                <w:rFonts w:ascii="Times New Roman" w:eastAsia="Times New Roman" w:hAnsi="Times New Roman" w:cs="Times New Roman"/>
-                <w:color w:val="222222"/>
-                <w:sz w:val="28"/>
-                <w:szCs w:val="28"/>
-                <w:shd w:val="clear" w:color="auto" w:fill="FFFFFF"/>
-              </w:rPr>
-              <w:t>json</w:t>
-            </w:r>
-            <w:proofErr w:type="spellEnd"/>
-            <w:r>
-              <w:rPr>
-                <w:rFonts w:ascii="Times New Roman" w:eastAsia="Times New Roman" w:hAnsi="Times New Roman" w:cs="Times New Roman"/>
-                <w:color w:val="222222"/>
-                <w:sz w:val="28"/>
-                <w:szCs w:val="28"/>
-                <w:shd w:val="clear" w:color="auto" w:fill="FFFFFF"/>
-              </w:rPr>
-              <w:t xml:space="preserve"> are mapped to the class attributes (User, Ticket, Organization)</w:t>
+              <w:t>Classes created for respective .json and properties of .json are mapped to the class attributes (User, Ticket, Organization)</w:t>
             </w:r>
           </w:p>
           <w:p>
@@ -1840,81 +1485,25 @@
                 <w:shd w:val="clear" w:color="auto" w:fill="FFFFFF"/>
               </w:rPr>
             </w:pPr>
-            <w:proofErr w:type="spellStart"/>
-            <w:r>
-              <w:rPr>
-                <w:rFonts w:ascii="Times New Roman" w:eastAsia="Times New Roman" w:hAnsi="Times New Roman" w:cs="Times New Roman"/>
-                <w:color w:val="222222"/>
-                <w:sz w:val="28"/>
-                <w:szCs w:val="28"/>
-                <w:shd w:val="clear" w:color="auto" w:fill="FFFFFF"/>
-              </w:rPr>
-              <w:t>JsonHelper</w:t>
-            </w:r>
-            <w:proofErr w:type="spellEnd"/>
-            <w:r>
-              <w:rPr>
-                <w:rFonts w:ascii="Times New Roman" w:eastAsia="Times New Roman" w:hAnsi="Times New Roman" w:cs="Times New Roman"/>
-                <w:color w:val="222222"/>
-                <w:sz w:val="28"/>
-                <w:szCs w:val="28"/>
-                <w:shd w:val="clear" w:color="auto" w:fill="FFFFFF"/>
-              </w:rPr>
-              <w:t xml:space="preserve"> class created for </w:t>
-            </w:r>
-            <w:proofErr w:type="spellStart"/>
-            <w:r>
-              <w:rPr>
-                <w:rFonts w:ascii="Times New Roman" w:eastAsia="Times New Roman" w:hAnsi="Times New Roman" w:cs="Times New Roman"/>
-                <w:color w:val="222222"/>
-                <w:sz w:val="28"/>
-                <w:szCs w:val="28"/>
-                <w:shd w:val="clear" w:color="auto" w:fill="FFFFFF"/>
-              </w:rPr>
-              <w:t>deserializing</w:t>
-            </w:r>
-            <w:proofErr w:type="spellEnd"/>
-            <w:r>
-              <w:rPr>
-                <w:rFonts w:ascii="Times New Roman" w:eastAsia="Times New Roman" w:hAnsi="Times New Roman" w:cs="Times New Roman"/>
-                <w:color w:val="222222"/>
-                <w:sz w:val="28"/>
-                <w:szCs w:val="28"/>
-                <w:shd w:val="clear" w:color="auto" w:fill="FFFFFF"/>
-              </w:rPr>
-              <w:t xml:space="preserve"> </w:t>
-            </w:r>
-            <w:r>
-              <w:rPr>
-                <w:rFonts w:ascii="Times New Roman" w:eastAsia="Times New Roman" w:hAnsi="Times New Roman" w:cs="Times New Roman"/>
-                <w:color w:val="222222"/>
-                <w:sz w:val="28"/>
-                <w:szCs w:val="28"/>
-                <w:shd w:val="clear" w:color="auto" w:fill="FFFFFF"/>
-              </w:rPr>
-              <w:t>the .</w:t>
-            </w:r>
-            <w:proofErr w:type="spellStart"/>
-            <w:r>
-              <w:rPr>
-                <w:rFonts w:ascii="Times New Roman" w:eastAsia="Times New Roman" w:hAnsi="Times New Roman" w:cs="Times New Roman"/>
-                <w:color w:val="222222"/>
-                <w:sz w:val="28"/>
-                <w:szCs w:val="28"/>
-                <w:shd w:val="clear" w:color="auto" w:fill="FFFFFF"/>
-              </w:rPr>
-              <w:t>json</w:t>
-            </w:r>
-            <w:proofErr w:type="spellEnd"/>
-            <w:r>
-              <w:rPr>
-                <w:rFonts w:ascii="Times New Roman" w:eastAsia="Times New Roman" w:hAnsi="Times New Roman" w:cs="Times New Roman"/>
-                <w:color w:val="222222"/>
-                <w:sz w:val="28"/>
-                <w:szCs w:val="28"/>
-                <w:shd w:val="clear" w:color="auto" w:fill="FFFFFF"/>
-              </w:rPr>
-              <w:t xml:space="preserve"> file and creating class objects </w:t>
+            <w:r>
+              <w:rPr>
+                <w:rFonts w:ascii="Times New Roman" w:eastAsia="Times New Roman" w:hAnsi="Times New Roman" w:cs="Times New Roman"/>
+                <w:color w:val="222222"/>
+                <w:sz w:val="28"/>
+                <w:szCs w:val="28"/>
+                <w:shd w:val="clear" w:color="auto" w:fill="FFFFFF"/>
+              </w:rPr>
+              <w:t xml:space="preserve">JsonHelper class created for deserializing </w:t>
+            </w:r>
+            <w:r>
+              <w:rPr>
+                <w:rFonts w:ascii="Times New Roman" w:eastAsia="Times New Roman" w:hAnsi="Times New Roman" w:cs="Times New Roman"/>
+                <w:color w:val="222222"/>
+                <w:sz w:val="28"/>
+                <w:szCs w:val="28"/>
+                <w:shd w:val="clear" w:color="auto" w:fill="FFFFFF"/>
+              </w:rPr>
+              <w:t xml:space="preserve">the .json file and creating class objects </w:t>
             </w:r>
           </w:p>
           <w:p>
@@ -1940,51 +1529,7 @@
                 <w:szCs w:val="28"/>
                 <w:shd w:val="clear" w:color="auto" w:fill="FFFFFF"/>
               </w:rPr>
-              <w:t>Reading the .</w:t>
-            </w:r>
-            <w:proofErr w:type="spellStart"/>
-            <w:r>
-              <w:rPr>
-                <w:rFonts w:ascii="Times New Roman" w:eastAsia="Times New Roman" w:hAnsi="Times New Roman" w:cs="Times New Roman"/>
-                <w:color w:val="222222"/>
-                <w:sz w:val="28"/>
-                <w:szCs w:val="28"/>
-                <w:shd w:val="clear" w:color="auto" w:fill="FFFFFF"/>
-              </w:rPr>
-              <w:t>json</w:t>
-            </w:r>
-            <w:proofErr w:type="spellEnd"/>
-            <w:r>
-              <w:rPr>
-                <w:rFonts w:ascii="Times New Roman" w:eastAsia="Times New Roman" w:hAnsi="Times New Roman" w:cs="Times New Roman"/>
-                <w:color w:val="222222"/>
-                <w:sz w:val="28"/>
-                <w:szCs w:val="28"/>
-                <w:shd w:val="clear" w:color="auto" w:fill="FFFFFF"/>
-              </w:rPr>
-              <w:t xml:space="preserve"> files, parsing and searching based on property and its value is handled in </w:t>
-            </w:r>
-            <w:proofErr w:type="spellStart"/>
-            <w:r>
-              <w:rPr>
-                <w:rFonts w:ascii="Times New Roman" w:eastAsia="Times New Roman" w:hAnsi="Times New Roman" w:cs="Times New Roman"/>
-                <w:color w:val="222222"/>
-                <w:sz w:val="28"/>
-                <w:szCs w:val="28"/>
-                <w:shd w:val="clear" w:color="auto" w:fill="FFFFFF"/>
-              </w:rPr>
-              <w:t>Program.cs</w:t>
-            </w:r>
-            <w:proofErr w:type="spellEnd"/>
-            <w:r>
-              <w:rPr>
-                <w:rFonts w:ascii="Times New Roman" w:eastAsia="Times New Roman" w:hAnsi="Times New Roman" w:cs="Times New Roman"/>
-                <w:color w:val="222222"/>
-                <w:sz w:val="28"/>
-                <w:szCs w:val="28"/>
-                <w:shd w:val="clear" w:color="auto" w:fill="FFFFFF"/>
-              </w:rPr>
-              <w:t xml:space="preserve"> (search function)</w:t>
+              <w:t>Reading the .json files, parsing and searching based on property and its value is handled in Program.cs (search function)</w:t>
             </w:r>
           </w:p>
         </w:tc>
@@ -2149,7 +1694,76 @@
                 <w:shd w:val="clear" w:color="auto" w:fill="FFFFFF"/>
                 <w:lang w:eastAsia="en-IN"/>
               </w:rPr>
-              <w:t>Testing document &amp;</w:t>
+              <w:t xml:space="preserve">Testing document </w:t>
+            </w:r>
+            <w:r>
+              <w:rPr>
+                <w:rFonts w:ascii="Times New Roman" w:eastAsia="Times New Roman" w:hAnsi="Times New Roman" w:cs="Times New Roman"/>
+                <w:color w:val="222222"/>
+                <w:sz w:val="28"/>
+                <w:szCs w:val="28"/>
+                <w:shd w:val="clear" w:color="auto" w:fill="FFFFFF"/>
+                <w:lang w:eastAsia="en-IN"/>
+              </w:rPr>
+              <w:t>(</w:t>
+            </w:r>
+            <w:r>
+              <w:rPr>
+                <w:rFonts w:ascii="Times New Roman" w:eastAsia="Times New Roman" w:hAnsi="Times New Roman" w:cs="Times New Roman"/>
+                <w:b/>
+                <w:color w:val="222222"/>
+                <w:sz w:val="28"/>
+                <w:szCs w:val="28"/>
+                <w:shd w:val="clear" w:color="auto" w:fill="FFFFFF"/>
+                <w:lang w:eastAsia="en-IN"/>
+              </w:rPr>
+              <w:t xml:space="preserve">revised – </w:t>
+            </w:r>
+            <w:r>
+              <w:rPr>
+                <w:rFonts w:ascii="Times New Roman" w:eastAsia="Times New Roman" w:hAnsi="Times New Roman" w:cs="Times New Roman"/>
+                <w:b/>
+                <w:color w:val="222222"/>
+                <w:sz w:val="28"/>
+                <w:szCs w:val="28"/>
+                <w:shd w:val="clear" w:color="auto" w:fill="FFFFFF"/>
+                <w:lang w:eastAsia="en-IN"/>
+              </w:rPr>
+              <w:t xml:space="preserve">added </w:t>
+            </w:r>
+            <w:r>
+              <w:rPr>
+                <w:rFonts w:ascii="Times New Roman" w:eastAsia="Times New Roman" w:hAnsi="Times New Roman" w:cs="Times New Roman"/>
+                <w:b/>
+                <w:color w:val="222222"/>
+                <w:sz w:val="28"/>
+                <w:szCs w:val="28"/>
+                <w:shd w:val="clear" w:color="auto" w:fill="FFFFFF"/>
+                <w:lang w:eastAsia="en-IN"/>
+              </w:rPr>
+              <w:t>negative test cases</w:t>
+            </w:r>
+            <w:r>
+              <w:rPr>
+                <w:rFonts w:ascii="Times New Roman" w:eastAsia="Times New Roman" w:hAnsi="Times New Roman" w:cs="Times New Roman"/>
+                <w:color w:val="222222"/>
+                <w:sz w:val="28"/>
+                <w:szCs w:val="28"/>
+                <w:shd w:val="clear" w:color="auto" w:fill="FFFFFF"/>
+                <w:lang w:eastAsia="en-IN"/>
+              </w:rPr>
+              <w:t>)</w:t>
+            </w:r>
+            <w:r>
+              <w:rPr>
+                <w:rFonts w:ascii="Times New Roman" w:eastAsia="Times New Roman" w:hAnsi="Times New Roman" w:cs="Times New Roman"/>
+                <w:color w:val="222222"/>
+                <w:sz w:val="28"/>
+                <w:szCs w:val="28"/>
+                <w:shd w:val="clear" w:color="auto" w:fill="FFFFFF"/>
+                <w:lang w:eastAsia="en-IN"/>
+              </w:rPr>
+              <w:t>&amp;</w:t>
             </w:r>
             <w:r>
               <w:rPr>
@@ -2250,6 +1864,7 @@
               <w:rPr>
                 <w:rFonts w:ascii="Times New Roman" w:eastAsia="Times New Roman" w:hAnsi="Times New Roman" w:cs="Times New Roman"/>
                 <w:b/>
+                <w:strike/>
                 <w:color w:val="222222"/>
                 <w:sz w:val="28"/>
                 <w:szCs w:val="28"/>
@@ -2261,6 +1876,7 @@
               <w:rPr>
                 <w:rFonts w:ascii="Times New Roman" w:eastAsia="Times New Roman" w:hAnsi="Times New Roman" w:cs="Times New Roman"/>
                 <w:b/>
+                <w:strike/>
                 <w:color w:val="222222"/>
                 <w:sz w:val="28"/>
                 <w:szCs w:val="28"/>
@@ -2280,6 +1896,7 @@
               <w:rPr>
                 <w:rFonts w:ascii="Times New Roman" w:eastAsia="Times New Roman" w:hAnsi="Times New Roman" w:cs="Times New Roman"/>
                 <w:b/>
+                <w:strike/>
                 <w:color w:val="222222"/>
                 <w:sz w:val="28"/>
                 <w:szCs w:val="28"/>
@@ -2291,29 +1908,154 @@
               <w:rPr>
                 <w:rFonts w:ascii="Times New Roman" w:eastAsia="Times New Roman" w:hAnsi="Times New Roman" w:cs="Times New Roman"/>
                 <w:b/>
-                <w:color w:val="222222"/>
-                <w:sz w:val="28"/>
-                <w:szCs w:val="28"/>
-                <w:shd w:val="clear" w:color="auto" w:fill="FFFFFF"/>
-                <w:lang w:eastAsia="en-IN"/>
-              </w:rPr>
-              <w:t>Searching the .</w:t>
-            </w:r>
-            <w:proofErr w:type="spellStart"/>
+                <w:strike/>
+                <w:color w:val="222222"/>
+                <w:sz w:val="28"/>
+                <w:szCs w:val="28"/>
+                <w:shd w:val="clear" w:color="auto" w:fill="FFFFFF"/>
+                <w:lang w:eastAsia="en-IN"/>
+              </w:rPr>
+              <w:t>Searching the .json for fields with multiple values – eg: ‘tags’ in users.json</w:t>
+            </w:r>
             <w:r>
               <w:rPr>
                 <w:rFonts w:ascii="Times New Roman" w:eastAsia="Times New Roman" w:hAnsi="Times New Roman" w:cs="Times New Roman"/>
                 <w:b/>
-                <w:color w:val="222222"/>
-                <w:sz w:val="28"/>
-                <w:szCs w:val="28"/>
-                <w:shd w:val="clear" w:color="auto" w:fill="FFFFFF"/>
-                <w:lang w:eastAsia="en-IN"/>
-              </w:rPr>
-              <w:t>json</w:t>
-            </w:r>
-            <w:proofErr w:type="spellEnd"/>
-            <w:r>
+                <w:strike/>
+                <w:color w:val="222222"/>
+                <w:sz w:val="28"/>
+                <w:szCs w:val="28"/>
+                <w:shd w:val="clear" w:color="auto" w:fill="FFFFFF"/>
+                <w:lang w:eastAsia="en-IN"/>
+              </w:rPr>
+              <w:t xml:space="preserve"> </w:t>
+            </w:r>
+          </w:p>
+          <w:p>
+            <w:pPr>
+              <w:rPr>
+                <w:rFonts w:ascii="Times New Roman" w:eastAsia="Times New Roman" w:hAnsi="Times New Roman" w:cs="Times New Roman"/>
+                <w:color w:val="222222"/>
+                <w:sz w:val="28"/>
+                <w:szCs w:val="28"/>
+                <w:shd w:val="clear" w:color="auto" w:fill="FFFFFF"/>
+                <w:lang w:eastAsia="en-IN"/>
+              </w:rPr>
+            </w:pPr>
+            <w:r>
+              <w:rPr>
+                <w:rFonts w:ascii="Times New Roman" w:eastAsia="Times New Roman" w:hAnsi="Times New Roman" w:cs="Times New Roman"/>
+                <w:color w:val="222222"/>
+                <w:sz w:val="28"/>
+                <w:szCs w:val="28"/>
+                <w:shd w:val="clear" w:color="auto" w:fill="FFFFFF"/>
+                <w:lang w:eastAsia="en-IN"/>
+              </w:rPr>
+              <w:t>[</w:t>
+            </w:r>
+            <w:r>
+              <w:rPr>
+                <w:rFonts w:ascii="Times New Roman" w:eastAsia="Times New Roman" w:hAnsi="Times New Roman" w:cs="Times New Roman"/>
+                <w:color w:val="222222"/>
+                <w:sz w:val="28"/>
+                <w:szCs w:val="28"/>
+                <w:shd w:val="clear" w:color="auto" w:fill="FFFFFF"/>
+                <w:lang w:eastAsia="en-IN"/>
+              </w:rPr>
+              <w:t>N</w:t>
+            </w:r>
+            <w:r>
+              <w:rPr>
+                <w:rFonts w:ascii="Times New Roman" w:eastAsia="Times New Roman" w:hAnsi="Times New Roman" w:cs="Times New Roman"/>
+                <w:color w:val="222222"/>
+                <w:sz w:val="28"/>
+                <w:szCs w:val="28"/>
+                <w:shd w:val="clear" w:color="auto" w:fill="FFFFFF"/>
+                <w:lang w:eastAsia="en-IN"/>
+              </w:rPr>
+              <w:t>ow</w:t>
+            </w:r>
+            <w:r>
+              <w:rPr>
+                <w:rFonts w:ascii="Times New Roman" w:eastAsia="Times New Roman" w:hAnsi="Times New Roman" w:cs="Times New Roman"/>
+                <w:color w:val="222222"/>
+                <w:sz w:val="28"/>
+                <w:szCs w:val="28"/>
+                <w:shd w:val="clear" w:color="auto" w:fill="FFFFFF"/>
+                <w:lang w:eastAsia="en-IN"/>
+              </w:rPr>
+              <w:t xml:space="preserve"> I</w:t>
+            </w:r>
+            <w:r>
+              <w:rPr>
+                <w:rFonts w:ascii="Times New Roman" w:eastAsia="Times New Roman" w:hAnsi="Times New Roman" w:cs="Times New Roman"/>
+                <w:color w:val="222222"/>
+                <w:sz w:val="28"/>
+                <w:szCs w:val="28"/>
+                <w:shd w:val="clear" w:color="auto" w:fill="FFFFFF"/>
+                <w:lang w:eastAsia="en-IN"/>
+              </w:rPr>
+              <w:t>mplemented</w:t>
+            </w:r>
+            <w:r>
+              <w:rPr>
+                <w:rFonts w:ascii="Times New Roman" w:eastAsia="Times New Roman" w:hAnsi="Times New Roman" w:cs="Times New Roman"/>
+                <w:color w:val="222222"/>
+                <w:sz w:val="28"/>
+                <w:szCs w:val="28"/>
+                <w:shd w:val="clear" w:color="auto" w:fill="FFFFFF"/>
+                <w:lang w:eastAsia="en-IN"/>
+              </w:rPr>
+              <w:t xml:space="preserve"> the following: P</w:t>
+            </w:r>
+            <w:r>
+              <w:rPr>
+                <w:rFonts w:ascii="Times New Roman" w:eastAsia="Times New Roman" w:hAnsi="Times New Roman" w:cs="Times New Roman"/>
+                <w:color w:val="222222"/>
+                <w:sz w:val="28"/>
+                <w:szCs w:val="28"/>
+                <w:shd w:val="clear" w:color="auto" w:fill="FFFFFF"/>
+                <w:lang w:eastAsia="en-IN"/>
+              </w:rPr>
+              <w:t>roperties/ ‘search field’ with multiple values (list) can be searched with any one of the value]</w:t>
+            </w:r>
+          </w:p>
+          <w:p>
+            <w:pPr>
+              <w:rPr>
+                <w:rFonts w:ascii="Times New Roman" w:eastAsia="Times New Roman" w:hAnsi="Times New Roman" w:cs="Times New Roman"/>
+                <w:color w:val="222222"/>
+                <w:sz w:val="28"/>
+                <w:szCs w:val="28"/>
+                <w:shd w:val="clear" w:color="auto" w:fill="FFFFFF"/>
+                <w:lang w:eastAsia="en-IN"/>
+              </w:rPr>
+            </w:pPr>
+            <w:r>
+              <w:rPr>
+                <w:rFonts w:ascii="Times New Roman" w:eastAsia="Times New Roman" w:hAnsi="Times New Roman" w:cs="Times New Roman"/>
+                <w:color w:val="222222"/>
+                <w:sz w:val="28"/>
+                <w:szCs w:val="28"/>
+                <w:shd w:val="clear" w:color="auto" w:fill="FFFFFF"/>
+                <w:lang w:eastAsia="en-IN"/>
+              </w:rPr>
+              <w:t>E.g.</w:t>
+            </w:r>
+            <w:r>
+              <w:rPr>
+                <w:rFonts w:ascii="Times New Roman" w:eastAsia="Times New Roman" w:hAnsi="Times New Roman" w:cs="Times New Roman"/>
+                <w:color w:val="222222"/>
+                <w:sz w:val="28"/>
+                <w:szCs w:val="28"/>
+                <w:shd w:val="clear" w:color="auto" w:fill="FFFFFF"/>
+                <w:lang w:eastAsia="en-IN"/>
+              </w:rPr>
+              <w:t>:    "tags": ["Jordan", "Roy", "Mckinney"]</w:t>
+            </w:r>
+          </w:p>
+          <w:p>
+            <w:pPr>
               <w:rPr>
                 <w:rFonts w:ascii="Times New Roman" w:eastAsia="Times New Roman" w:hAnsi="Times New Roman" w:cs="Times New Roman"/>
                 <w:b/>
@@ -2323,72 +2065,95 @@
                 <w:shd w:val="clear" w:color="auto" w:fill="FFFFFF"/>
                 <w:lang w:eastAsia="en-IN"/>
               </w:rPr>
-              <w:t xml:space="preserve"> for fields with multiple values – </w:t>
-            </w:r>
-            <w:proofErr w:type="spellStart"/>
-            <w:r>
-              <w:rPr>
-                <w:rFonts w:ascii="Times New Roman" w:eastAsia="Times New Roman" w:hAnsi="Times New Roman" w:cs="Times New Roman"/>
-                <w:b/>
-                <w:color w:val="222222"/>
-                <w:sz w:val="28"/>
-                <w:szCs w:val="28"/>
-                <w:shd w:val="clear" w:color="auto" w:fill="FFFFFF"/>
-                <w:lang w:eastAsia="en-IN"/>
-              </w:rPr>
-              <w:t>eg</w:t>
-            </w:r>
-            <w:proofErr w:type="spellEnd"/>
-            <w:r>
-              <w:rPr>
-                <w:rFonts w:ascii="Times New Roman" w:eastAsia="Times New Roman" w:hAnsi="Times New Roman" w:cs="Times New Roman"/>
-                <w:b/>
-                <w:color w:val="222222"/>
-                <w:sz w:val="28"/>
-                <w:szCs w:val="28"/>
-                <w:shd w:val="clear" w:color="auto" w:fill="FFFFFF"/>
-                <w:lang w:eastAsia="en-IN"/>
-              </w:rPr>
-              <w:t xml:space="preserve">: </w:t>
-            </w:r>
-            <w:r>
-              <w:rPr>
-                <w:rFonts w:ascii="Times New Roman" w:eastAsia="Times New Roman" w:hAnsi="Times New Roman" w:cs="Times New Roman"/>
-                <w:b/>
-                <w:color w:val="222222"/>
-                <w:sz w:val="28"/>
-                <w:szCs w:val="28"/>
-                <w:shd w:val="clear" w:color="auto" w:fill="FFFFFF"/>
-                <w:lang w:eastAsia="en-IN"/>
-              </w:rPr>
-              <w:t>‘tags’</w:t>
-            </w:r>
-            <w:r>
-              <w:rPr>
-                <w:rFonts w:ascii="Times New Roman" w:eastAsia="Times New Roman" w:hAnsi="Times New Roman" w:cs="Times New Roman"/>
-                <w:b/>
-                <w:color w:val="222222"/>
-                <w:sz w:val="28"/>
-                <w:szCs w:val="28"/>
-                <w:shd w:val="clear" w:color="auto" w:fill="FFFFFF"/>
-                <w:lang w:eastAsia="en-IN"/>
-              </w:rPr>
-              <w:t xml:space="preserve"> in </w:t>
-            </w:r>
-            <w:proofErr w:type="spellStart"/>
-            <w:r>
-              <w:rPr>
-                <w:rFonts w:ascii="Times New Roman" w:eastAsia="Times New Roman" w:hAnsi="Times New Roman" w:cs="Times New Roman"/>
-                <w:b/>
-                <w:color w:val="222222"/>
-                <w:sz w:val="28"/>
-                <w:szCs w:val="28"/>
-                <w:shd w:val="clear" w:color="auto" w:fill="FFFFFF"/>
-                <w:lang w:eastAsia="en-IN"/>
-              </w:rPr>
-              <w:t>users.json</w:t>
-            </w:r>
-            <w:proofErr w:type="spellEnd"/>
+            </w:pPr>
+            <w:r>
+              <w:rPr>
+                <w:rFonts w:ascii="Times New Roman" w:eastAsia="Times New Roman" w:hAnsi="Times New Roman" w:cs="Times New Roman"/>
+                <w:color w:val="222222"/>
+                <w:sz w:val="28"/>
+                <w:szCs w:val="28"/>
+                <w:shd w:val="clear" w:color="auto" w:fill="FFFFFF"/>
+                <w:lang w:eastAsia="en-IN"/>
+              </w:rPr>
+              <w:t>User can enter ‘Jordan’ or ‘Roy’ or ‘Mckinney’</w:t>
+            </w:r>
+            <w:r>
+              <w:rPr>
+                <w:rFonts w:ascii="Times New Roman" w:eastAsia="Times New Roman" w:hAnsi="Times New Roman" w:cs="Times New Roman"/>
+                <w:color w:val="222222"/>
+                <w:sz w:val="28"/>
+                <w:szCs w:val="28"/>
+                <w:shd w:val="clear" w:color="auto" w:fill="FFFFFF"/>
+                <w:lang w:eastAsia="en-IN"/>
+              </w:rPr>
+              <w:t xml:space="preserve"> for searching this</w:t>
+            </w:r>
+            <w:r>
+              <w:rPr>
+                <w:rFonts w:ascii="Times New Roman" w:eastAsia="Times New Roman" w:hAnsi="Times New Roman" w:cs="Times New Roman"/>
+                <w:color w:val="222222"/>
+                <w:sz w:val="28"/>
+                <w:szCs w:val="28"/>
+                <w:shd w:val="clear" w:color="auto" w:fill="FFFFFF"/>
+                <w:lang w:eastAsia="en-IN"/>
+              </w:rPr>
+              <w:t xml:space="preserve"> </w:t>
+            </w:r>
+            <w:r>
+              <w:rPr>
+                <w:rFonts w:ascii="Times New Roman" w:eastAsia="Times New Roman" w:hAnsi="Times New Roman" w:cs="Times New Roman"/>
+                <w:color w:val="222222"/>
+                <w:sz w:val="28"/>
+                <w:szCs w:val="28"/>
+                <w:shd w:val="clear" w:color="auto" w:fill="FFFFFF"/>
+                <w:lang w:eastAsia="en-IN"/>
+              </w:rPr>
+              <w:t xml:space="preserve">and </w:t>
+            </w:r>
+            <w:r>
+              <w:rPr>
+                <w:rFonts w:ascii="Times New Roman" w:eastAsia="Times New Roman" w:hAnsi="Times New Roman" w:cs="Times New Roman"/>
+                <w:color w:val="222222"/>
+                <w:sz w:val="28"/>
+                <w:szCs w:val="28"/>
+                <w:shd w:val="clear" w:color="auto" w:fill="FFFFFF"/>
+                <w:lang w:eastAsia="en-IN"/>
+              </w:rPr>
+              <w:t xml:space="preserve">all records </w:t>
+            </w:r>
+            <w:r>
+              <w:rPr>
+                <w:rFonts w:ascii="Times New Roman" w:eastAsia="Times New Roman" w:hAnsi="Times New Roman" w:cs="Times New Roman"/>
+                <w:color w:val="222222"/>
+                <w:sz w:val="28"/>
+                <w:szCs w:val="28"/>
+                <w:shd w:val="clear" w:color="auto" w:fill="FFFFFF"/>
+                <w:lang w:eastAsia="en-IN"/>
+              </w:rPr>
+              <w:t xml:space="preserve">having </w:t>
+            </w:r>
+            <w:r>
+              <w:rPr>
+                <w:rFonts w:ascii="Times New Roman" w:eastAsia="Times New Roman" w:hAnsi="Times New Roman" w:cs="Times New Roman"/>
+                <w:color w:val="222222"/>
+                <w:sz w:val="28"/>
+                <w:szCs w:val="28"/>
+                <w:shd w:val="clear" w:color="auto" w:fill="FFFFFF"/>
+                <w:lang w:eastAsia="en-IN"/>
+              </w:rPr>
+              <w:t>this value</w:t>
+            </w:r>
+            <w:r>
+              <w:rPr>
+                <w:rFonts w:ascii="Times New Roman" w:eastAsia="Times New Roman" w:hAnsi="Times New Roman" w:cs="Times New Roman"/>
+                <w:color w:val="222222"/>
+                <w:sz w:val="28"/>
+                <w:szCs w:val="28"/>
+                <w:shd w:val="clear" w:color="auto" w:fill="FFFFFF"/>
+                <w:lang w:eastAsia="en-IN"/>
+              </w:rPr>
+              <w:t>.</w:t>
+            </w:r>
           </w:p>
         </w:tc>
       </w:tr>
@@ -2608,29 +2373,7 @@
                 <w:szCs w:val="28"/>
                 <w:lang w:eastAsia="en-IN"/>
               </w:rPr>
-              <w:t>Implementation for .</w:t>
-            </w:r>
-            <w:proofErr w:type="spellStart"/>
-            <w:r>
-              <w:rPr>
-                <w:rFonts w:ascii="Times New Roman" w:eastAsia="Times New Roman" w:hAnsi="Times New Roman" w:cs="Times New Roman"/>
-                <w:color w:val="222222"/>
-                <w:sz w:val="28"/>
-                <w:szCs w:val="28"/>
-                <w:lang w:eastAsia="en-IN"/>
-              </w:rPr>
-              <w:t>json</w:t>
-            </w:r>
-            <w:proofErr w:type="spellEnd"/>
-            <w:r>
-              <w:rPr>
-                <w:rFonts w:ascii="Times New Roman" w:eastAsia="Times New Roman" w:hAnsi="Times New Roman" w:cs="Times New Roman"/>
-                <w:color w:val="222222"/>
-                <w:sz w:val="28"/>
-                <w:szCs w:val="28"/>
-                <w:lang w:eastAsia="en-IN"/>
-              </w:rPr>
-              <w:t xml:space="preserve"> where file format is unknown</w:t>
+              <w:t>Implementation for .json where file format is unknown</w:t>
             </w:r>
           </w:p>
         </w:tc>
@@ -2706,20 +2449,8 @@
                 <w:szCs w:val="28"/>
                 <w:lang w:eastAsia="en-IN"/>
               </w:rPr>
-              <w:t>Files are assumed to be valid .</w:t>
-            </w:r>
-            <w:proofErr w:type="spellStart"/>
-            <w:r>
-              <w:rPr>
-                <w:rFonts w:ascii="Times New Roman" w:eastAsia="Times New Roman" w:hAnsi="Times New Roman" w:cs="Times New Roman"/>
-                <w:color w:val="222222"/>
-                <w:sz w:val="28"/>
-                <w:szCs w:val="28"/>
-                <w:lang w:eastAsia="en-IN"/>
-              </w:rPr>
-              <w:t>json</w:t>
-            </w:r>
-            <w:proofErr w:type="spellEnd"/>
+              <w:t>Files are assumed to be valid .json</w:t>
+            </w:r>
           </w:p>
         </w:tc>
         <w:tc>
@@ -2938,29 +2669,7 @@
                 <w:szCs w:val="28"/>
                 <w:lang w:eastAsia="en-IN"/>
               </w:rPr>
-              <w:t xml:space="preserve">Values can be configured by placing them in a </w:t>
-            </w:r>
-            <w:proofErr w:type="spellStart"/>
-            <w:r>
-              <w:rPr>
-                <w:rFonts w:ascii="Times New Roman" w:eastAsia="Times New Roman" w:hAnsi="Times New Roman" w:cs="Times New Roman"/>
-                <w:color w:val="222222"/>
-                <w:sz w:val="28"/>
-                <w:szCs w:val="28"/>
-                <w:lang w:eastAsia="en-IN"/>
-              </w:rPr>
-              <w:t>config</w:t>
-            </w:r>
-            <w:proofErr w:type="spellEnd"/>
-            <w:r>
-              <w:rPr>
-                <w:rFonts w:ascii="Times New Roman" w:eastAsia="Times New Roman" w:hAnsi="Times New Roman" w:cs="Times New Roman"/>
-                <w:color w:val="222222"/>
-                <w:sz w:val="28"/>
-                <w:szCs w:val="28"/>
-                <w:lang w:eastAsia="en-IN"/>
-              </w:rPr>
-              <w:t xml:space="preserve"> file which can be read at run-time there by making it a configurable application</w:t>
+              <w:t>Values can be configured by placing them in a config file which can be read at run-time there by making it a configurable application</w:t>
             </w:r>
           </w:p>
         </w:tc>
@@ -2979,7 +2688,6 @@
         </w:rPr>
       </w:pPr>
     </w:p>
-    <w:p/>
     <w:p/>
     <w:sectPr>
       <w:pgSz w:w="11906" w:h="16838"/>
@@ -3270,6 +2978,7 @@
   <w:style w:type="paragraph" w:default="1" w:styleId="Normal">
     <w:name w:val="Normal"/>
     <w:qFormat/>
+    <w:rsid w:val="006359CF"/>
   </w:style>
   <w:style w:type="character" w:default="1" w:styleId="DefaultParagraphFont">
     <w:name w:val="Default Paragraph Font"/>

</xml_diff>